<commit_message>
open laravel project after clone from github
</commit_message>
<xml_diff>
--- a/Học Laravel/Laravel.docx
+++ b/Học Laravel/Laravel.docx
@@ -34,81 +34,17 @@
         </w:rPr>
         <w:t xml:space="preserve"> </w:t>
       </w:r>
-      <w:proofErr w:type="spellStart"/>
       <w:r>
         <w:rPr>
           <w:b/>
           <w:color w:val="00B050"/>
           <w:sz w:val="28"/>
         </w:rPr>
-        <w:t>Cài</w:t>
-      </w:r>
-      <w:proofErr w:type="spellEnd"/>
-      <w:r>
-        <w:rPr>
-          <w:b/>
-          <w:color w:val="00B050"/>
-          <w:sz w:val="28"/>
-        </w:rPr>
-        <w:t xml:space="preserve"> </w:t>
-      </w:r>
-      <w:proofErr w:type="spellStart"/>
-      <w:r>
-        <w:rPr>
-          <w:b/>
-          <w:color w:val="00B050"/>
-          <w:sz w:val="28"/>
-        </w:rPr>
-        <w:t>đặt</w:t>
-      </w:r>
-      <w:proofErr w:type="spellEnd"/>
-      <w:r>
-        <w:rPr>
-          <w:b/>
-          <w:color w:val="00B050"/>
-          <w:sz w:val="28"/>
-        </w:rPr>
-        <w:t xml:space="preserve"> theme Admin Dashboard </w:t>
-      </w:r>
-      <w:proofErr w:type="spellStart"/>
-      <w:r>
-        <w:rPr>
-          <w:b/>
-          <w:color w:val="00B050"/>
-          <w:sz w:val="28"/>
-        </w:rPr>
-        <w:t>cho</w:t>
-      </w:r>
-      <w:proofErr w:type="spellEnd"/>
-      <w:r>
-        <w:rPr>
-          <w:b/>
-          <w:color w:val="00B050"/>
-          <w:sz w:val="28"/>
-        </w:rPr>
-        <w:t xml:space="preserve"> </w:t>
-      </w:r>
-      <w:proofErr w:type="spellStart"/>
-      <w:r>
-        <w:rPr>
-          <w:b/>
-          <w:color w:val="00B050"/>
-          <w:sz w:val="28"/>
-        </w:rPr>
-        <w:t>Laravel</w:t>
-      </w:r>
-      <w:proofErr w:type="spellEnd"/>
-      <w:r>
-        <w:rPr>
-          <w:b/>
-          <w:color w:val="00B050"/>
-          <w:sz w:val="28"/>
-        </w:rPr>
-        <w:t>:</w:t>
-      </w:r>
-    </w:p>
-    <w:p>
-      <w:hyperlink r:id="rId4" w:history="1">
+        <w:t>Cài đặt theme Admin Dashboard cho Laravel:</w:t>
+      </w:r>
+    </w:p>
+    <w:p>
+      <w:hyperlink r:id="rId5" w:history="1">
         <w:r>
           <w:rPr>
             <w:rStyle w:val="Hyperlink"/>
@@ -119,33 +55,9 @@
     </w:p>
     <w:p>
       <w:r>
-        <w:t xml:space="preserve">Theme </w:t>
-      </w:r>
-      <w:proofErr w:type="spellStart"/>
-      <w:r>
-        <w:t>tải</w:t>
-      </w:r>
-      <w:proofErr w:type="spellEnd"/>
-      <w:r>
-        <w:t xml:space="preserve"> </w:t>
-      </w:r>
-      <w:proofErr w:type="spellStart"/>
-      <w:r>
-        <w:t>tư</w:t>
-      </w:r>
-      <w:proofErr w:type="spellEnd"/>
-      <w:r>
-        <w:t xml:space="preserve">̀ </w:t>
-      </w:r>
-      <w:proofErr w:type="spellStart"/>
-      <w:r>
-        <w:t>trang</w:t>
-      </w:r>
-      <w:proofErr w:type="spellEnd"/>
-      <w:r>
-        <w:t xml:space="preserve">: </w:t>
-      </w:r>
-      <w:hyperlink r:id="rId5" w:history="1">
+        <w:t xml:space="preserve">Theme tải từ trang: </w:t>
+      </w:r>
+      <w:hyperlink r:id="rId6" w:history="1">
         <w:r>
           <w:rPr>
             <w:rStyle w:val="Hyperlink"/>
@@ -165,7 +77,7 @@
       </w:r>
     </w:p>
     <w:p>
-      <w:hyperlink r:id="rId6" w:history="1">
+      <w:hyperlink r:id="rId7" w:history="1">
         <w:r>
           <w:rPr>
             <w:rStyle w:val="Hyperlink"/>
@@ -181,27 +93,11 @@
     </w:p>
     <w:p>
       <w:r>
-        <w:t xml:space="preserve">Form </w:t>
-      </w:r>
-      <w:proofErr w:type="spellStart"/>
-      <w:r>
-        <w:t>cho</w:t>
-      </w:r>
-      <w:proofErr w:type="spellEnd"/>
-      <w:r>
-        <w:t xml:space="preserve"> </w:t>
-      </w:r>
-      <w:proofErr w:type="spellStart"/>
-      <w:r>
-        <w:t>Laravel</w:t>
-      </w:r>
-      <w:proofErr w:type="spellEnd"/>
-      <w:r>
-        <w:t>:</w:t>
-      </w:r>
-    </w:p>
-    <w:p>
-      <w:hyperlink r:id="rId7" w:history="1">
+        <w:t>Form cho Laravel:</w:t>
+      </w:r>
+    </w:p>
+    <w:p>
+      <w:hyperlink r:id="rId8" w:history="1">
         <w:r>
           <w:rPr>
             <w:rStyle w:val="Hyperlink"/>
@@ -210,65 +106,123 @@
         </w:r>
       </w:hyperlink>
       <w:r>
-        <w:t xml:space="preserve">  (</w:t>
-      </w:r>
-      <w:proofErr w:type="spellStart"/>
-      <w:r>
-        <w:t>cài</w:t>
-      </w:r>
-      <w:proofErr w:type="spellEnd"/>
-      <w:r>
-        <w:t xml:space="preserve"> </w:t>
-      </w:r>
-      <w:proofErr w:type="spellStart"/>
-      <w:r>
-        <w:t>Nodejs</w:t>
-      </w:r>
-      <w:proofErr w:type="spellEnd"/>
-      <w:r>
-        <w:t xml:space="preserve"> </w:t>
-      </w:r>
-      <w:proofErr w:type="spellStart"/>
-      <w:r>
-        <w:t>rồi</w:t>
-      </w:r>
-      <w:proofErr w:type="spellEnd"/>
-      <w:r>
-        <w:t xml:space="preserve"> </w:t>
-      </w:r>
-      <w:proofErr w:type="spellStart"/>
-      <w:r>
-        <w:t>mới</w:t>
-      </w:r>
-      <w:proofErr w:type="spellEnd"/>
-      <w:r>
-        <w:t xml:space="preserve"> </w:t>
-      </w:r>
-      <w:proofErr w:type="spellStart"/>
-      <w:r>
-        <w:t>chạy</w:t>
-      </w:r>
-      <w:proofErr w:type="spellEnd"/>
-      <w:r>
-        <w:t xml:space="preserve"> </w:t>
-      </w:r>
-      <w:proofErr w:type="spellStart"/>
-      <w:r>
-        <w:t>được</w:t>
-      </w:r>
-      <w:proofErr w:type="spellEnd"/>
-      <w:r>
-        <w:t xml:space="preserve"> </w:t>
-      </w:r>
-      <w:proofErr w:type="spellStart"/>
-      <w:r>
-        <w:t>lệnh</w:t>
-      </w:r>
-      <w:proofErr w:type="spellEnd"/>
-      <w:r>
-        <w:t xml:space="preserve"> install)</w:t>
-      </w:r>
-    </w:p>
+        <w:t xml:space="preserve">  (cài Nodejs rồi mới chạy được lệnh install)</w:t>
+      </w:r>
+    </w:p>
+    <w:p>
+      <w:hyperlink r:id="rId9" w:history="1">
+        <w:r>
+          <w:rPr>
+            <w:rStyle w:val="Hyperlink"/>
+          </w:rPr>
+          <w:t>https://www.tutcodex.com/laravel-collective-html-form-builder/</w:t>
+        </w:r>
+      </w:hyperlink>
+    </w:p>
+    <w:p>
+      <w:r>
+        <w:t xml:space="preserve">----------------------------------------- </w:t>
+      </w:r>
+    </w:p>
+    <w:p>
+      <w:r>
+        <w:t>Laravel Collective: Form/Html</w:t>
+      </w:r>
+    </w:p>
+    <w:p>
+      <w:hyperlink r:id="rId10" w:history="1">
+        <w:r>
+          <w:rPr>
+            <w:rStyle w:val="Hyperlink"/>
+          </w:rPr>
+          <w:t>https://viblo.asia/p/tim-hieu-ve-laravel-collective-formhtml-bJzKm1bPK9N</w:t>
+        </w:r>
+      </w:hyperlink>
+    </w:p>
+    <w:p>
+      <w:hyperlink r:id="rId11" w:history="1">
+        <w:r>
+          <w:rPr>
+            <w:rStyle w:val="Hyperlink"/>
+          </w:rPr>
+          <w:t>http://learninglaravel.fuwafuwatask.com/install_laravel_collective/</w:t>
+        </w:r>
+      </w:hyperlink>
+    </w:p>
+    <w:p>
+      <w:hyperlink r:id="rId12" w:history="1">
+        <w:r>
+          <w:rPr>
+            <w:rStyle w:val="Hyperlink"/>
+          </w:rPr>
+          <w:t>https://blog.tekmi.nl/is-it-beneficial-to-add-laravel-collective-html-package-into-your-laravel-project/</w:t>
+        </w:r>
+      </w:hyperlink>
+    </w:p>
+    <w:p>
+      <w:r>
+        <w:t xml:space="preserve">--------------------------------------------------------------- </w:t>
+      </w:r>
+    </w:p>
+    <w:p>
+      <w:r>
+        <w:rPr>
+          <w:color w:val="C00000"/>
+        </w:rPr>
+        <w:t xml:space="preserve">Npm run dev </w:t>
+      </w:r>
+      <w:r>
+        <w:sym w:font="Wingdings" w:char="F0E0"/>
+      </w:r>
+      <w:r>
+        <w:t xml:space="preserve"> compile project</w:t>
+      </w:r>
+    </w:p>
+    <w:p>
+      <w:r>
+        <w:t>php artisan make:auth</w:t>
+      </w:r>
+      <w:r>
+        <w:t xml:space="preserve">   </w:t>
+      </w:r>
+      <w:r>
+        <w:sym w:font="Wingdings" w:char="F0E0"/>
+      </w:r>
+      <w:r>
+        <w:t xml:space="preserve"> tạo các blade mẫu</w:t>
+      </w:r>
+    </w:p>
+    <w:p>
+      <w:r>
+        <w:t xml:space="preserve">---------------------------------------------------------------- </w:t>
+      </w:r>
+    </w:p>
+    <w:p>
+      <w:r>
+        <w:t>Componet Vue js:</w:t>
+      </w:r>
+    </w:p>
+    <w:p>
+      <w:hyperlink r:id="rId13" w:history="1">
+        <w:r>
+          <w:rPr>
+            <w:rStyle w:val="Hyperlink"/>
+          </w:rPr>
+          <w:t>http://blog.asial.co.jp/1496</w:t>
+        </w:r>
+      </w:hyperlink>
+    </w:p>
+    <w:p>
+      <w:hyperlink r:id="rId14" w:history="1">
+        <w:r>
+          <w:rPr>
+            <w:rStyle w:val="Hyperlink"/>
+          </w:rPr>
+          <w:t>https://codeburst.io/simple-to-do-application-with-laravel-and-vue-4af28cb007ad</w:t>
+        </w:r>
+      </w:hyperlink>
+    </w:p>
+    <w:p/>
     <w:p>
       <w:r>
         <w:t>----------------------------------------------------------------</w:t>
@@ -276,49 +230,560 @@
     </w:p>
     <w:p>
       <w:pPr>
-        <w:rPr>
-          <w:b/>
+        <w:shd w:val="clear" w:color="auto" w:fill="FFFFFF"/>
+        <w:spacing w:after="225" w:line="240" w:lineRule="auto"/>
+        <w:outlineLvl w:val="0"/>
+        <w:rPr>
+          <w:rFonts w:ascii="Arial" w:eastAsia="Times New Roman" w:hAnsi="Arial" w:cs="Arial"/>
+          <w:b/>
+          <w:bCs/>
+          <w:kern w:val="36"/>
           <w:sz w:val="32"/>
-        </w:rPr>
-      </w:pPr>
-      <w:r>
-        <w:rPr>
-          <w:b/>
+          <w:szCs w:val="53"/>
+        </w:rPr>
+      </w:pPr>
+      <w:r>
+        <w:rPr>
+          <w:rFonts w:ascii="Arial" w:eastAsia="Times New Roman" w:hAnsi="Arial" w:cs="Arial"/>
+          <w:b/>
+          <w:bCs/>
+          <w:kern w:val="36"/>
           <w:sz w:val="32"/>
-        </w:rPr>
-        <w:t>Bỏ</w:t>
-      </w:r>
-      <w:r>
-        <w:rPr>
-          <w:b/>
-          <w:sz w:val="32"/>
-        </w:rPr>
-        <w:t xml:space="preserve"> /public/ </w:t>
-      </w:r>
-      <w:proofErr w:type="spellStart"/>
-      <w:r>
-        <w:rPr>
-          <w:b/>
-          <w:sz w:val="32"/>
-        </w:rPr>
-        <w:t>trên</w:t>
-      </w:r>
-      <w:proofErr w:type="spellEnd"/>
-      <w:r>
-        <w:rPr>
-          <w:b/>
-          <w:sz w:val="32"/>
-        </w:rPr>
-        <w:t xml:space="preserve"> url</w:t>
+          <w:szCs w:val="53"/>
+        </w:rPr>
+        <w:t>How to Setup a Laravel Project You Cloned from Github.com</w:t>
+      </w:r>
+    </w:p>
+    <w:p>
+      <w:hyperlink r:id="rId15" w:history="1">
+        <w:r>
+          <w:rPr>
+            <w:rStyle w:val="Hyperlink"/>
+          </w:rPr>
+          <w:t>https://devmarketer.io/learn/setup-laravel-project-cloned-github-com/</w:t>
+        </w:r>
+      </w:hyperlink>
+      <w:r>
+        <w:t xml:space="preserve">     (post)</w:t>
+      </w:r>
+    </w:p>
+    <w:p/>
+    <w:p/>
+    <w:p>
+      <w:hyperlink r:id="rId16" w:history="1">
+        <w:r>
+          <w:rPr>
+            <w:rStyle w:val="Hyperlink"/>
+          </w:rPr>
+          <w:t>https://github.com/bestmomo/laravel5-example</w:t>
+        </w:r>
+      </w:hyperlink>
+      <w:r>
+        <w:t xml:space="preserve">    (good</w:t>
       </w:r>
       <w:bookmarkStart w:id="0" w:name="_GoBack"/>
       <w:bookmarkEnd w:id="0"/>
       <w:r>
+        <w:t>)</w:t>
+      </w:r>
+    </w:p>
+    <w:p>
+      <w:pPr>
+        <w:pStyle w:val="Heading3"/>
+        <w:shd w:val="clear" w:color="auto" w:fill="FFFFFF"/>
+        <w:spacing w:before="360" w:after="240"/>
+        <w:ind w:left="360"/>
+        <w:rPr>
+          <w:rFonts w:ascii="Segoe UI" w:hAnsi="Segoe UI" w:cs="Segoe UI"/>
+          <w:color w:val="24292E"/>
+          <w:sz w:val="30"/>
+          <w:szCs w:val="30"/>
+        </w:rPr>
+      </w:pPr>
+      <w:r>
+        <w:rPr>
+          <w:rFonts w:ascii="Segoe UI" w:hAnsi="Segoe UI" w:cs="Segoe UI"/>
+          <w:color w:val="24292E"/>
+          <w:sz w:val="30"/>
+          <w:szCs w:val="30"/>
+        </w:rPr>
+        <w:t>Installation</w:t>
+      </w:r>
+    </w:p>
+    <w:p>
+      <w:pPr>
+        <w:numPr>
+          <w:ilvl w:val="0"/>
+          <w:numId w:val="1"/>
+        </w:numPr>
+        <w:shd w:val="clear" w:color="auto" w:fill="FFFFFF"/>
+        <w:tabs>
+          <w:tab w:val="clear" w:pos="720"/>
+          <w:tab w:val="num" w:pos="1080"/>
+        </w:tabs>
+        <w:spacing w:beforeAutospacing="1" w:after="0" w:afterAutospacing="1" w:line="240" w:lineRule="auto"/>
+        <w:ind w:left="1080"/>
+        <w:rPr>
+          <w:rFonts w:ascii="Segoe UI" w:hAnsi="Segoe UI" w:cs="Segoe UI"/>
+          <w:color w:val="24292E"/>
+          <w:sz w:val="28"/>
+          <w:szCs w:val="24"/>
+        </w:rPr>
+      </w:pPr>
+      <w:r>
+        <w:rPr>
+          <w:rStyle w:val="HTMLCode"/>
+          <w:rFonts w:ascii="Consolas" w:eastAsiaTheme="majorEastAsia" w:hAnsi="Consolas"/>
+          <w:color w:val="24292E"/>
+          <w:sz w:val="21"/>
+        </w:rPr>
+        <w:t>git clone https://github.com/bestmomo/laravel5-example.git projectname</w:t>
+      </w:r>
+    </w:p>
+    <w:p>
+      <w:pPr>
+        <w:numPr>
+          <w:ilvl w:val="0"/>
+          <w:numId w:val="1"/>
+        </w:numPr>
+        <w:shd w:val="clear" w:color="auto" w:fill="FFFFFF"/>
+        <w:tabs>
+          <w:tab w:val="clear" w:pos="720"/>
+          <w:tab w:val="num" w:pos="1080"/>
+        </w:tabs>
+        <w:spacing w:after="0" w:afterAutospacing="1" w:line="240" w:lineRule="auto"/>
+        <w:ind w:left="1080"/>
+        <w:rPr>
+          <w:rFonts w:ascii="Segoe UI" w:hAnsi="Segoe UI" w:cs="Segoe UI"/>
+          <w:color w:val="24292E"/>
+          <w:sz w:val="24"/>
+        </w:rPr>
+      </w:pPr>
+      <w:r>
+        <w:rPr>
+          <w:rStyle w:val="HTMLCode"/>
+          <w:rFonts w:ascii="Consolas" w:eastAsiaTheme="majorEastAsia" w:hAnsi="Consolas"/>
+          <w:color w:val="24292E"/>
+          <w:sz w:val="21"/>
+        </w:rPr>
+        <w:t>cd projectname</w:t>
+      </w:r>
+    </w:p>
+    <w:p>
+      <w:pPr>
+        <w:numPr>
+          <w:ilvl w:val="0"/>
+          <w:numId w:val="1"/>
+        </w:numPr>
+        <w:shd w:val="clear" w:color="auto" w:fill="FFFFFF"/>
+        <w:tabs>
+          <w:tab w:val="clear" w:pos="720"/>
+          <w:tab w:val="num" w:pos="1080"/>
+        </w:tabs>
+        <w:spacing w:after="0" w:afterAutospacing="1" w:line="240" w:lineRule="auto"/>
+        <w:ind w:left="1080"/>
+        <w:rPr>
+          <w:rFonts w:ascii="Segoe UI" w:hAnsi="Segoe UI" w:cs="Segoe UI"/>
+          <w:color w:val="24292E"/>
+          <w:sz w:val="24"/>
+        </w:rPr>
+      </w:pPr>
+      <w:r>
+        <w:rPr>
+          <w:rStyle w:val="HTMLCode"/>
+          <w:rFonts w:ascii="Consolas" w:eastAsiaTheme="majorEastAsia" w:hAnsi="Consolas"/>
+          <w:color w:val="24292E"/>
+          <w:sz w:val="21"/>
+        </w:rPr>
+        <w:t>composer install</w:t>
+      </w:r>
+    </w:p>
+    <w:p>
+      <w:pPr>
+        <w:numPr>
+          <w:ilvl w:val="0"/>
+          <w:numId w:val="1"/>
+        </w:numPr>
+        <w:shd w:val="clear" w:color="auto" w:fill="FFFFFF"/>
+        <w:tabs>
+          <w:tab w:val="clear" w:pos="720"/>
+          <w:tab w:val="num" w:pos="1080"/>
+        </w:tabs>
+        <w:spacing w:after="0" w:afterAutospacing="1" w:line="240" w:lineRule="auto"/>
+        <w:ind w:left="1080"/>
+        <w:rPr>
+          <w:rFonts w:ascii="Segoe UI" w:hAnsi="Segoe UI" w:cs="Segoe UI"/>
+          <w:color w:val="24292E"/>
+          <w:sz w:val="24"/>
+        </w:rPr>
+      </w:pPr>
+      <w:r>
+        <w:rPr>
+          <w:rStyle w:val="HTMLCode"/>
+          <w:rFonts w:ascii="Consolas" w:eastAsiaTheme="majorEastAsia" w:hAnsi="Consolas"/>
+          <w:color w:val="24292E"/>
+          <w:sz w:val="21"/>
+        </w:rPr>
+        <w:t>php artisan key:generate</w:t>
+      </w:r>
+    </w:p>
+    <w:p>
+      <w:pPr>
+        <w:numPr>
+          <w:ilvl w:val="0"/>
+          <w:numId w:val="1"/>
+        </w:numPr>
+        <w:shd w:val="clear" w:color="auto" w:fill="FFFFFF"/>
+        <w:tabs>
+          <w:tab w:val="clear" w:pos="720"/>
+          <w:tab w:val="num" w:pos="1080"/>
+        </w:tabs>
+        <w:spacing w:before="60" w:after="100" w:afterAutospacing="1" w:line="240" w:lineRule="auto"/>
+        <w:ind w:left="1080"/>
+        <w:rPr>
+          <w:rFonts w:ascii="Segoe UI" w:hAnsi="Segoe UI" w:cs="Segoe UI"/>
+          <w:color w:val="24292E"/>
+          <w:sz w:val="24"/>
+        </w:rPr>
+      </w:pPr>
+      <w:r>
+        <w:rPr>
+          <w:rFonts w:ascii="Segoe UI" w:hAnsi="Segoe UI" w:cs="Segoe UI"/>
+          <w:color w:val="24292E"/>
+          <w:sz w:val="24"/>
+        </w:rPr>
+        <w:t>Create a database and inform</w:t>
+      </w:r>
+      <w:r>
+        <w:rPr>
+          <w:rFonts w:ascii="Segoe UI" w:hAnsi="Segoe UI" w:cs="Segoe UI"/>
+          <w:color w:val="24292E"/>
+          <w:sz w:val="24"/>
+        </w:rPr>
+        <w:t xml:space="preserve"> </w:t>
+      </w:r>
+      <w:r>
+        <w:rPr>
+          <w:rFonts w:ascii="Segoe UI" w:hAnsi="Segoe UI" w:cs="Segoe UI"/>
+          <w:color w:val="24292E"/>
+          <w:sz w:val="24"/>
+        </w:rPr>
+        <w:t> </w:t>
+      </w:r>
+      <w:r>
+        <w:rPr>
+          <w:rStyle w:val="Emphasis"/>
+          <w:rFonts w:ascii="Segoe UI" w:hAnsi="Segoe UI" w:cs="Segoe UI"/>
+          <w:color w:val="24292E"/>
+          <w:sz w:val="24"/>
+        </w:rPr>
+        <w:t>.env</w:t>
+      </w:r>
+    </w:p>
+    <w:p>
+      <w:pPr>
+        <w:numPr>
+          <w:ilvl w:val="0"/>
+          <w:numId w:val="1"/>
+        </w:numPr>
+        <w:shd w:val="clear" w:color="auto" w:fill="FFFFFF"/>
+        <w:tabs>
+          <w:tab w:val="clear" w:pos="720"/>
+          <w:tab w:val="num" w:pos="1080"/>
+        </w:tabs>
+        <w:spacing w:after="0" w:afterAutospacing="1" w:line="240" w:lineRule="auto"/>
+        <w:ind w:left="1080"/>
+        <w:rPr>
+          <w:rFonts w:ascii="Segoe UI" w:hAnsi="Segoe UI" w:cs="Segoe UI"/>
+          <w:color w:val="24292E"/>
+          <w:sz w:val="24"/>
+        </w:rPr>
+      </w:pPr>
+      <w:r>
+        <w:rPr>
+          <w:rStyle w:val="HTMLCode"/>
+          <w:rFonts w:ascii="Consolas" w:eastAsiaTheme="majorEastAsia" w:hAnsi="Consolas"/>
+          <w:color w:val="24292E"/>
+          <w:sz w:val="21"/>
+        </w:rPr>
+        <w:t>php artisan migrate --seed</w:t>
+      </w:r>
+      <w:r>
+        <w:rPr>
+          <w:rFonts w:ascii="Segoe UI" w:hAnsi="Segoe UI" w:cs="Segoe UI"/>
+          <w:color w:val="24292E"/>
+          <w:sz w:val="24"/>
+        </w:rPr>
+        <w:t> to create and populate tables</w:t>
+      </w:r>
+    </w:p>
+    <w:p>
+      <w:pPr>
+        <w:numPr>
+          <w:ilvl w:val="0"/>
+          <w:numId w:val="1"/>
+        </w:numPr>
+        <w:shd w:val="clear" w:color="auto" w:fill="FFFFFF"/>
+        <w:tabs>
+          <w:tab w:val="clear" w:pos="720"/>
+          <w:tab w:val="num" w:pos="1080"/>
+        </w:tabs>
+        <w:spacing w:before="60" w:after="100" w:afterAutospacing="1" w:line="240" w:lineRule="auto"/>
+        <w:ind w:left="1080"/>
+        <w:rPr>
+          <w:rFonts w:ascii="Segoe UI" w:hAnsi="Segoe UI" w:cs="Segoe UI"/>
+          <w:color w:val="A6A6A6" w:themeColor="background1" w:themeShade="A6"/>
+          <w:sz w:val="24"/>
+        </w:rPr>
+      </w:pPr>
+      <w:r>
+        <w:rPr>
+          <w:rFonts w:ascii="Segoe UI" w:hAnsi="Segoe UI" w:cs="Segoe UI"/>
+          <w:color w:val="A6A6A6" w:themeColor="background1" w:themeShade="A6"/>
+          <w:sz w:val="24"/>
+        </w:rPr>
+        <w:t>Inform </w:t>
+      </w:r>
+      <w:r>
+        <w:rPr>
+          <w:rStyle w:val="Emphasis"/>
+          <w:rFonts w:ascii="Segoe UI" w:hAnsi="Segoe UI" w:cs="Segoe UI"/>
+          <w:color w:val="A6A6A6" w:themeColor="background1" w:themeShade="A6"/>
+          <w:sz w:val="24"/>
+        </w:rPr>
+        <w:t>config/mail.php</w:t>
+      </w:r>
+      <w:r>
+        <w:rPr>
+          <w:rFonts w:ascii="Segoe UI" w:hAnsi="Segoe UI" w:cs="Segoe UI"/>
+          <w:color w:val="A6A6A6" w:themeColor="background1" w:themeShade="A6"/>
+          <w:sz w:val="24"/>
+        </w:rPr>
+        <w:t> for email sends</w:t>
+      </w:r>
+    </w:p>
+    <w:p>
+      <w:pPr>
+        <w:numPr>
+          <w:ilvl w:val="0"/>
+          <w:numId w:val="1"/>
+        </w:numPr>
+        <w:shd w:val="clear" w:color="auto" w:fill="FFFFFF"/>
+        <w:tabs>
+          <w:tab w:val="clear" w:pos="720"/>
+          <w:tab w:val="num" w:pos="1080"/>
+        </w:tabs>
+        <w:spacing w:after="0" w:afterAutospacing="1" w:line="240" w:lineRule="auto"/>
+        <w:ind w:left="1080"/>
+        <w:rPr>
+          <w:rFonts w:ascii="Segoe UI" w:hAnsi="Segoe UI" w:cs="Segoe UI"/>
+          <w:color w:val="24292E"/>
+          <w:sz w:val="24"/>
+        </w:rPr>
+      </w:pPr>
+      <w:r>
+        <w:rPr>
+          <w:rStyle w:val="HTMLCode"/>
+          <w:rFonts w:ascii="Consolas" w:eastAsiaTheme="majorEastAsia" w:hAnsi="Consolas"/>
+          <w:color w:val="24292E"/>
+          <w:sz w:val="21"/>
+        </w:rPr>
+        <w:t>php artisan vendor:publish</w:t>
+      </w:r>
+      <w:r>
+        <w:rPr>
+          <w:rFonts w:ascii="Segoe UI" w:hAnsi="Segoe UI" w:cs="Segoe UI"/>
+          <w:color w:val="24292E"/>
+          <w:sz w:val="24"/>
+        </w:rPr>
+        <w:t> to publish filemanager</w:t>
+      </w:r>
+    </w:p>
+    <w:p>
+      <w:pPr>
+        <w:numPr>
+          <w:ilvl w:val="0"/>
+          <w:numId w:val="1"/>
+        </w:numPr>
+        <w:shd w:val="clear" w:color="auto" w:fill="FFFFFF"/>
+        <w:tabs>
+          <w:tab w:val="clear" w:pos="720"/>
+          <w:tab w:val="num" w:pos="1080"/>
+        </w:tabs>
+        <w:spacing w:after="0" w:afterAutospacing="1" w:line="240" w:lineRule="auto"/>
+        <w:ind w:left="1080"/>
+        <w:rPr>
+          <w:rFonts w:ascii="Segoe UI" w:hAnsi="Segoe UI" w:cs="Segoe UI"/>
+          <w:color w:val="24292E"/>
+          <w:sz w:val="24"/>
+        </w:rPr>
+      </w:pPr>
+      <w:r>
+        <w:rPr>
+          <w:rStyle w:val="HTMLCode"/>
+          <w:rFonts w:ascii="Consolas" w:eastAsiaTheme="majorEastAsia" w:hAnsi="Consolas"/>
+          <w:color w:val="24292E"/>
+          <w:sz w:val="21"/>
+        </w:rPr>
+        <w:t>php artisan serve</w:t>
+      </w:r>
+      <w:r>
+        <w:rPr>
+          <w:rFonts w:ascii="Segoe UI" w:hAnsi="Segoe UI" w:cs="Segoe UI"/>
+          <w:color w:val="24292E"/>
+          <w:sz w:val="24"/>
+        </w:rPr>
+        <w:t> to start the app on </w:t>
+      </w:r>
+      <w:hyperlink r:id="rId17" w:history="1">
+        <w:r>
+          <w:rPr>
+            <w:rStyle w:val="Hyperlink"/>
+            <w:rFonts w:ascii="Segoe UI" w:hAnsi="Segoe UI" w:cs="Segoe UI"/>
+            <w:color w:val="0366D6"/>
+            <w:sz w:val="24"/>
+          </w:rPr>
+          <w:t>http://localhost:8000/</w:t>
+        </w:r>
+      </w:hyperlink>
+    </w:p>
+    <w:p/>
+    <w:p>
+      <w:r>
+        <w:t>----------------------------------------------------------------</w:t>
+      </w:r>
+    </w:p>
+    <w:p>
+      <w:pPr>
+        <w:rPr>
+          <w:b/>
+          <w:i/>
+          <w:sz w:val="28"/>
+        </w:rPr>
+      </w:pPr>
+      <w:r>
+        <w:rPr>
+          <w:b/>
+          <w:i/>
+          <w:sz w:val="28"/>
+        </w:rPr>
+        <w:t>“</w:t>
+      </w:r>
+      <w:r>
+        <w:rPr>
+          <w:b/>
+          <w:i/>
+          <w:sz w:val="28"/>
+        </w:rPr>
+        <w:t>1 package update for 1 vuln involved breaking changes</w:t>
+      </w:r>
+      <w:r>
+        <w:rPr>
+          <w:b/>
+          <w:i/>
+          <w:sz w:val="28"/>
+        </w:rPr>
+        <w:t>”</w:t>
+      </w:r>
+    </w:p>
+    <w:p>
+      <w:pPr>
+        <w:rPr>
+          <w:b/>
+          <w:i/>
+          <w:sz w:val="24"/>
+        </w:rPr>
+      </w:pPr>
+      <w:r>
+        <w:rPr>
+          <w:b/>
+          <w:i/>
+          <w:sz w:val="24"/>
+        </w:rPr>
+        <w:sym w:font="Wingdings" w:char="F0E0"/>
+      </w:r>
+      <w:r>
+        <w:rPr>
+          <w:b/>
+          <w:i/>
+          <w:sz w:val="24"/>
+        </w:rPr>
+        <w:t xml:space="preserve"> Sửa lỗi khi update npm</w:t>
+      </w:r>
+      <w:r>
+        <w:rPr>
+          <w:b/>
+          <w:i/>
+          <w:sz w:val="24"/>
+        </w:rPr>
+        <w:t xml:space="preserve"> : </w:t>
+      </w:r>
+      <w:r>
+        <w:rPr>
+          <w:b/>
+          <w:i/>
+          <w:color w:val="00B050"/>
+          <w:sz w:val="24"/>
+        </w:rPr>
+        <w:t>npm install</w:t>
+      </w:r>
+    </w:p>
+    <w:p>
+      <w:pPr>
+        <w:rPr>
+          <w:sz w:val="24"/>
+        </w:rPr>
+      </w:pPr>
+      <w:r>
+        <w:rPr>
+          <w:sz w:val="24"/>
+        </w:rPr>
+        <w:t>npm install --save-dev laravel-mix@4.0.12</w:t>
+      </w:r>
+    </w:p>
+    <w:p>
+      <w:pPr>
         <w:rPr>
           <w:b/>
           <w:sz w:val="32"/>
         </w:rPr>
-        <w:t>:</w:t>
+      </w:pPr>
+      <w:r>
+        <w:rPr>
+          <w:b/>
+          <w:sz w:val="32"/>
+        </w:rPr>
+        <w:t>---------------------------------------------</w:t>
+      </w:r>
+    </w:p>
+    <w:p>
+      <w:pPr>
+        <w:rPr>
+          <w:b/>
+          <w:sz w:val="32"/>
+        </w:rPr>
+      </w:pPr>
+    </w:p>
+    <w:p>
+      <w:pPr>
+        <w:rPr>
+          <w:b/>
+          <w:sz w:val="32"/>
+        </w:rPr>
+      </w:pPr>
+      <w:r>
+        <w:rPr>
+          <w:b/>
+          <w:sz w:val="32"/>
+        </w:rPr>
+        <w:t>Bỏ</w:t>
+      </w:r>
+      <w:r>
+        <w:rPr>
+          <w:b/>
+          <w:sz w:val="32"/>
+        </w:rPr>
+        <w:t xml:space="preserve"> /public/ trên url:</w:t>
       </w:r>
     </w:p>
     <w:p>
@@ -329,241 +794,120 @@
         <w:rPr>
           <w:color w:val="C00000"/>
         </w:rPr>
-        <w:t>.</w:t>
-      </w:r>
-      <w:proofErr w:type="spellStart"/>
-      <w:r>
-        <w:rPr>
+        <w:t>.htaccess</w:t>
+      </w:r>
+      <w:r>
+        <w:t xml:space="preserve"> trong /public ra folder laravel.</w:t>
+      </w:r>
+    </w:p>
+    <w:p>
+      <w:r>
+        <w:t xml:space="preserve">+ thay tên </w:t>
+      </w:r>
+      <w:r>
+        <w:rPr>
+          <w:b/>
           <w:color w:val="C00000"/>
         </w:rPr>
-        <w:t>htaccess</w:t>
-      </w:r>
-      <w:proofErr w:type="spellEnd"/>
-      <w:r>
+        <w:t>server.php</w:t>
+      </w:r>
+      <w:r>
+        <w:t xml:space="preserve"> thành </w:t>
+      </w:r>
+      <w:r>
+        <w:rPr>
+          <w:b/>
+          <w:color w:val="00B050"/>
+        </w:rPr>
+        <w:t>index.php</w:t>
+      </w:r>
+      <w:r>
+        <w:rPr>
+          <w:color w:val="00B050"/>
+        </w:rPr>
         <w:t xml:space="preserve"> </w:t>
       </w:r>
-      <w:proofErr w:type="spellStart"/>
-      <w:r>
-        <w:t>trong</w:t>
-      </w:r>
-      <w:proofErr w:type="spellEnd"/>
-      <w:r>
-        <w:t xml:space="preserve"> /public </w:t>
-      </w:r>
-      <w:proofErr w:type="spellStart"/>
-      <w:r>
-        <w:t>ra</w:t>
-      </w:r>
-      <w:proofErr w:type="spellEnd"/>
-      <w:r>
-        <w:t xml:space="preserve"> folder </w:t>
-      </w:r>
-      <w:proofErr w:type="spellStart"/>
-      <w:r>
-        <w:t>laravel</w:t>
-      </w:r>
-      <w:proofErr w:type="spellEnd"/>
-      <w:r>
-        <w:t>.</w:t>
-      </w:r>
-    </w:p>
-    <w:p>
-      <w:r>
-        <w:t xml:space="preserve">+ </w:t>
-      </w:r>
-      <w:proofErr w:type="spellStart"/>
-      <w:r>
-        <w:t>thay</w:t>
-      </w:r>
-      <w:proofErr w:type="spellEnd"/>
+    </w:p>
+    <w:p>
+      <w:r>
+        <w:t>----------------------------------------------------------------</w:t>
+      </w:r>
+    </w:p>
+    <w:p>
+      <w:r>
+        <w:rPr>
+          <w:rFonts w:ascii="Courier New" w:hAnsi="Courier New" w:cs="Courier New"/>
+        </w:rPr>
+        <w:t>Php artisan –serve</w:t>
+      </w:r>
       <w:r>
         <w:t xml:space="preserve"> </w:t>
       </w:r>
-      <w:proofErr w:type="spellStart"/>
-      <w:r>
-        <w:t>tên</w:t>
-      </w:r>
-      <w:proofErr w:type="spellEnd"/>
-      <w:r>
-        <w:t xml:space="preserve"> </w:t>
-      </w:r>
-      <w:proofErr w:type="spellStart"/>
-      <w:r>
-        <w:rPr>
-          <w:b/>
-          <w:color w:val="C00000"/>
-        </w:rPr>
-        <w:t>server.php</w:t>
-      </w:r>
-      <w:proofErr w:type="spellEnd"/>
-      <w:r>
-        <w:t xml:space="preserve"> </w:t>
-      </w:r>
-      <w:proofErr w:type="spellStart"/>
-      <w:r>
-        <w:t>thành</w:t>
-      </w:r>
-      <w:proofErr w:type="spellEnd"/>
-      <w:r>
-        <w:t xml:space="preserve"> </w:t>
-      </w:r>
-      <w:proofErr w:type="spellStart"/>
-      <w:r>
+      <w:r>
+        <w:t xml:space="preserve">  :  </w:t>
+      </w:r>
+      <w:r>
+        <w:t xml:space="preserve"> đặt</w:t>
+      </w:r>
+      <w:r>
+        <w:t xml:space="preserve"> port 8000</w:t>
+      </w:r>
+    </w:p>
+    <w:p>
+      <w:r>
+        <w:rPr>
+          <w:rFonts w:ascii="Courier New" w:hAnsi="Courier New" w:cs="Courier New"/>
+        </w:rPr>
+        <w:t>Php artisan –serve –-port=8080</w:t>
+      </w:r>
+      <w:r>
+        <w:rPr>
+          <w:rFonts w:ascii="Courier New" w:hAnsi="Courier New" w:cs="Courier New"/>
+        </w:rPr>
+        <w:t xml:space="preserve">   : </w:t>
+      </w:r>
+      <w:r>
+        <w:t>đặt</w:t>
+      </w:r>
+      <w:r>
+        <w:t xml:space="preserve"> port 8080</w:t>
+      </w:r>
+    </w:p>
+    <w:p>
+      <w:pPr>
+        <w:rPr>
+          <w:rFonts w:ascii="Courier New" w:hAnsi="Courier New" w:cs="Courier New"/>
+        </w:rPr>
+      </w:pPr>
+      <w:r>
+        <w:t xml:space="preserve">------------------------------------------------------------------------------------------ </w:t>
+      </w:r>
+    </w:p>
+    <w:p>
+      <w:pPr>
         <w:rPr>
           <w:b/>
           <w:color w:val="00B050"/>
-        </w:rPr>
-        <w:t>index.php</w:t>
-      </w:r>
-      <w:proofErr w:type="spellEnd"/>
-      <w:r>
-        <w:rPr>
+          <w:sz w:val="36"/>
+        </w:rPr>
+      </w:pPr>
+      <w:r>
+        <w:rPr>
+          <w:b/>
           <w:color w:val="00B050"/>
-        </w:rPr>
-        <w:t xml:space="preserve"> </w:t>
-      </w:r>
-    </w:p>
-    <w:p>
-      <w:r>
-        <w:t>----------------------------------------------------------------</w:t>
-      </w:r>
-    </w:p>
-    <w:p>
-      <w:proofErr w:type="spellStart"/>
-      <w:r>
-        <w:rPr>
-          <w:rFonts w:ascii="Courier New" w:hAnsi="Courier New" w:cs="Courier New"/>
-        </w:rPr>
-        <w:t>Php</w:t>
-      </w:r>
-      <w:proofErr w:type="spellEnd"/>
-      <w:r>
-        <w:rPr>
-          <w:rFonts w:ascii="Courier New" w:hAnsi="Courier New" w:cs="Courier New"/>
-        </w:rPr>
-        <w:t xml:space="preserve"> artisan –serve</w:t>
-      </w:r>
-      <w:r>
-        <w:t xml:space="preserve"> </w:t>
-      </w:r>
-      <w:proofErr w:type="gramStart"/>
-      <w:r>
-        <w:t xml:space="preserve">  :</w:t>
-      </w:r>
-      <w:proofErr w:type="gramEnd"/>
-      <w:r>
-        <w:t xml:space="preserve">  </w:t>
-      </w:r>
-      <w:r>
-        <w:t xml:space="preserve"> </w:t>
-      </w:r>
-      <w:proofErr w:type="spellStart"/>
-      <w:r>
-        <w:t>đặt</w:t>
-      </w:r>
-      <w:proofErr w:type="spellEnd"/>
-      <w:r>
-        <w:t xml:space="preserve"> port 8000</w:t>
-      </w:r>
-    </w:p>
-    <w:p>
-      <w:proofErr w:type="spellStart"/>
-      <w:r>
-        <w:rPr>
-          <w:rFonts w:ascii="Courier New" w:hAnsi="Courier New" w:cs="Courier New"/>
-        </w:rPr>
-        <w:t>Php</w:t>
-      </w:r>
-      <w:proofErr w:type="spellEnd"/>
-      <w:r>
-        <w:rPr>
-          <w:rFonts w:ascii="Courier New" w:hAnsi="Courier New" w:cs="Courier New"/>
-        </w:rPr>
-        <w:t xml:space="preserve"> artisan –serve –-port=8080</w:t>
-      </w:r>
-      <w:r>
-        <w:rPr>
-          <w:rFonts w:ascii="Courier New" w:hAnsi="Courier New" w:cs="Courier New"/>
-        </w:rPr>
-        <w:t xml:space="preserve"> </w:t>
-      </w:r>
-      <w:proofErr w:type="gramStart"/>
-      <w:r>
-        <w:rPr>
-          <w:rFonts w:ascii="Courier New" w:hAnsi="Courier New" w:cs="Courier New"/>
-        </w:rPr>
-        <w:t xml:space="preserve">  :</w:t>
-      </w:r>
-      <w:proofErr w:type="gramEnd"/>
-      <w:r>
-        <w:rPr>
-          <w:rFonts w:ascii="Courier New" w:hAnsi="Courier New" w:cs="Courier New"/>
-        </w:rPr>
-        <w:t xml:space="preserve"> </w:t>
-      </w:r>
-      <w:proofErr w:type="spellStart"/>
-      <w:r>
-        <w:t>đặt</w:t>
-      </w:r>
-      <w:proofErr w:type="spellEnd"/>
-      <w:r>
-        <w:t xml:space="preserve"> port 808</w:t>
-      </w:r>
-      <w:r>
-        <w:t>0</w:t>
-      </w:r>
-    </w:p>
-    <w:p>
-      <w:pPr>
-        <w:rPr>
-          <w:rFonts w:ascii="Courier New" w:hAnsi="Courier New" w:cs="Courier New"/>
-        </w:rPr>
-      </w:pPr>
-      <w:r>
-        <w:t xml:space="preserve">------------------------------------------------------------------------------------------ </w:t>
-      </w:r>
-    </w:p>
-    <w:p>
-      <w:proofErr w:type="spellStart"/>
-      <w:r>
-        <w:t>Laravel</w:t>
-      </w:r>
-      <w:proofErr w:type="spellEnd"/>
-      <w:r>
-        <w:t xml:space="preserve"> </w:t>
-      </w:r>
-      <w:proofErr w:type="spellStart"/>
-      <w:r>
-        <w:t>với</w:t>
-      </w:r>
-      <w:proofErr w:type="spellEnd"/>
-      <w:r>
-        <w:t xml:space="preserve"> </w:t>
-      </w:r>
-      <w:proofErr w:type="spellStart"/>
-      <w:r>
-        <w:t>Vue</w:t>
-      </w:r>
-      <w:proofErr w:type="spellEnd"/>
-      <w:r>
-        <w:t xml:space="preserve"> </w:t>
-      </w:r>
-      <w:proofErr w:type="spellStart"/>
-      <w:r>
-        <w:t>js</w:t>
-      </w:r>
-      <w:proofErr w:type="spellEnd"/>
-      <w:r>
-        <w:t>:</w:t>
-      </w:r>
-    </w:p>
-    <w:p>
-      <w:pPr>
+          <w:sz w:val="36"/>
+        </w:rPr>
+        <w:t>Laravel với Vue js:</w:t>
+      </w:r>
+    </w:p>
+    <w:p>
+      <w:pPr>
+        <w:ind w:left="720"/>
         <w:rPr>
           <w:rStyle w:val="Hyperlink"/>
         </w:rPr>
       </w:pPr>
-      <w:hyperlink r:id="rId8" w:history="1">
+      <w:hyperlink r:id="rId18" w:history="1">
         <w:r>
           <w:rPr>
             <w:rStyle w:val="Hyperlink"/>
@@ -573,7 +917,13 @@
       </w:hyperlink>
     </w:p>
     <w:p>
-      <w:hyperlink r:id="rId9" w:history="1">
+      <w:pPr>
+        <w:ind w:left="720"/>
+        <w:rPr>
+          <w:color w:val="FF0000"/>
+        </w:rPr>
+      </w:pPr>
+      <w:hyperlink r:id="rId19" w:history="1">
         <w:r>
           <w:rPr>
             <w:rStyle w:val="Hyperlink"/>
@@ -589,6 +939,120 @@
           <w:color w:val="FF0000"/>
         </w:rPr>
         <w:t>(good)</w:t>
+      </w:r>
+    </w:p>
+    <w:p>
+      <w:pPr>
+        <w:ind w:left="720"/>
+        <w:rPr>
+          <w:color w:val="FF0000"/>
+        </w:rPr>
+      </w:pPr>
+      <w:hyperlink r:id="rId20" w:history="1">
+        <w:r>
+          <w:rPr>
+            <w:rStyle w:val="Hyperlink"/>
+          </w:rPr>
+          <w:t>https://viblo.asia/p/laravel-55-vuejs-simple-crud-project-Do754WJVlM6</w:t>
+        </w:r>
+      </w:hyperlink>
+      <w:r>
+        <w:rPr>
+          <w:color w:val="FF0000"/>
+        </w:rPr>
+        <w:t xml:space="preserve">   </w:t>
+      </w:r>
+      <w:r>
+        <w:rPr>
+          <w:color w:val="FF0000"/>
+        </w:rPr>
+        <w:t>(good)</w:t>
+      </w:r>
+    </w:p>
+    <w:p>
+      <w:pPr>
+        <w:ind w:left="720"/>
+        <w:rPr>
+          <w:color w:val="FF0000"/>
+        </w:rPr>
+      </w:pPr>
+    </w:p>
+    <w:p>
+      <w:pPr>
+        <w:pStyle w:val="Heading1"/>
+        <w:shd w:val="clear" w:color="auto" w:fill="DEC6A0"/>
+        <w:spacing w:before="0" w:beforeAutospacing="0" w:after="225" w:afterAutospacing="0"/>
+        <w:ind w:left="720"/>
+        <w:rPr>
+          <w:rFonts w:ascii="Helvetica" w:hAnsi="Helvetica" w:cs="Helvetica"/>
+          <w:color w:val="363636"/>
+          <w:sz w:val="28"/>
+        </w:rPr>
+      </w:pPr>
+      <w:r>
+        <w:rPr>
+          <w:rFonts w:ascii="Helvetica" w:hAnsi="Helvetica" w:cs="Helvetica"/>
+          <w:color w:val="363636"/>
+          <w:sz w:val="28"/>
+        </w:rPr>
+        <w:t>Build a Guestbook with Laravel and Vue.js</w:t>
+      </w:r>
+    </w:p>
+    <w:p>
+      <w:pPr>
+        <w:ind w:left="720"/>
+        <w:rPr>
+          <w:color w:val="FF0000"/>
+        </w:rPr>
+      </w:pPr>
+      <w:r>
+        <w:rPr>
+          <w:color w:val="FF0000"/>
+        </w:rPr>
+        <w:t>https://scotch.io/tutorials/build-a-guestbook-with-laravel-and-vuejs</w:t>
+      </w:r>
+    </w:p>
+    <w:p>
+      <w:pPr>
+        <w:rPr>
+          <w:b/>
+          <w:color w:val="FF0000"/>
+        </w:rPr>
+      </w:pPr>
+      <w:r>
+        <w:rPr>
+          <w:b/>
+          <w:color w:val="000000" w:themeColor="text1"/>
+        </w:rPr>
+        <w:t xml:space="preserve">------------------------------------------------------------------------------------------ </w:t>
+      </w:r>
+    </w:p>
+    <w:p>
+      <w:pPr>
+        <w:rPr>
+          <w:b/>
+          <w:color w:val="00B050"/>
+        </w:rPr>
+      </w:pPr>
+      <w:r>
+        <w:rPr>
+          <w:b/>
+          <w:color w:val="00B050"/>
+        </w:rPr>
+        <w:t>Xem version:</w:t>
+      </w:r>
+    </w:p>
+    <w:p>
+      <w:pPr>
+        <w:rPr>
+          <w:color w:val="000000" w:themeColor="text1"/>
+        </w:rPr>
+      </w:pPr>
+      <w:r>
+        <w:rPr>
+          <w:color w:val="000000" w:themeColor="text1"/>
+        </w:rPr>
+        <w:t>Php artisan --version</w:t>
       </w:r>
     </w:p>
     <w:p/>
@@ -601,6 +1065,163 @@
     </w:sectPr>
   </w:body>
 </w:document>
+</file>
+
+<file path=word/numbering.xml><?xml version="1.0" encoding="utf-8"?>
+<w:numbering xmlns:wpc="http://schemas.microsoft.com/office/word/2010/wordprocessingCanvas" xmlns:cx="http://schemas.microsoft.com/office/drawing/2014/chartex" xmlns:mc="http://schemas.openxmlformats.org/markup-compatibility/2006" xmlns:o="urn:schemas-microsoft-com:office:office" xmlns:r="http://schemas.openxmlformats.org/officeDocument/2006/relationships" xmlns:m="http://schemas.openxmlformats.org/officeDocument/2006/math" xmlns:v="urn:schemas-microsoft-com:vml" xmlns:wp14="http://schemas.microsoft.com/office/word/2010/wordprocessingDrawing" xmlns:wp="http://schemas.openxmlformats.org/drawingml/2006/wordprocessingDrawing" xmlns:w10="urn:schemas-microsoft-com:office:word" xmlns:w="http://schemas.openxmlformats.org/wordprocessingml/2006/main" xmlns:w14="http://schemas.microsoft.com/office/word/2010/wordml" xmlns:w15="http://schemas.microsoft.com/office/word/2012/wordml" xmlns:w16se="http://schemas.microsoft.com/office/word/2015/wordml/symex" xmlns:wpg="http://schemas.microsoft.com/office/word/2010/wordprocessingGroup" xmlns:wpi="http://schemas.microsoft.com/office/word/2010/wordprocessingInk" xmlns:wne="http://schemas.microsoft.com/office/word/2006/wordml" xmlns:wps="http://schemas.microsoft.com/office/word/2010/wordprocessingShape" mc:Ignorable="w14 w15 w16se wp14">
+  <w:abstractNum w:abstractNumId="0" w15:restartNumberingAfterBreak="0">
+    <w:nsid w:val="6ED2317A"/>
+    <w:multiLevelType w:val="multilevel"/>
+    <w:tmpl w:val="BDD883E8"/>
+    <w:lvl w:ilvl="0">
+      <w:start w:val="1"/>
+      <w:numFmt w:val="bullet"/>
+      <w:lvlText w:val=""/>
+      <w:lvlJc w:val="left"/>
+      <w:pPr>
+        <w:tabs>
+          <w:tab w:val="num" w:pos="720"/>
+        </w:tabs>
+        <w:ind w:left="720" w:hanging="360"/>
+      </w:pPr>
+      <w:rPr>
+        <w:rFonts w:ascii="Symbol" w:hAnsi="Symbol" w:hint="default"/>
+        <w:sz w:val="20"/>
+      </w:rPr>
+    </w:lvl>
+    <w:lvl w:ilvl="1" w:tentative="1">
+      <w:start w:val="1"/>
+      <w:numFmt w:val="bullet"/>
+      <w:lvlText w:val="o"/>
+      <w:lvlJc w:val="left"/>
+      <w:pPr>
+        <w:tabs>
+          <w:tab w:val="num" w:pos="1440"/>
+        </w:tabs>
+        <w:ind w:left="1440" w:hanging="360"/>
+      </w:pPr>
+      <w:rPr>
+        <w:rFonts w:ascii="Courier New" w:hAnsi="Courier New" w:hint="default"/>
+        <w:sz w:val="20"/>
+      </w:rPr>
+    </w:lvl>
+    <w:lvl w:ilvl="2" w:tentative="1">
+      <w:start w:val="1"/>
+      <w:numFmt w:val="bullet"/>
+      <w:lvlText w:val=""/>
+      <w:lvlJc w:val="left"/>
+      <w:pPr>
+        <w:tabs>
+          <w:tab w:val="num" w:pos="2160"/>
+        </w:tabs>
+        <w:ind w:left="2160" w:hanging="360"/>
+      </w:pPr>
+      <w:rPr>
+        <w:rFonts w:ascii="Wingdings" w:hAnsi="Wingdings" w:hint="default"/>
+        <w:sz w:val="20"/>
+      </w:rPr>
+    </w:lvl>
+    <w:lvl w:ilvl="3" w:tentative="1">
+      <w:start w:val="1"/>
+      <w:numFmt w:val="bullet"/>
+      <w:lvlText w:val=""/>
+      <w:lvlJc w:val="left"/>
+      <w:pPr>
+        <w:tabs>
+          <w:tab w:val="num" w:pos="2880"/>
+        </w:tabs>
+        <w:ind w:left="2880" w:hanging="360"/>
+      </w:pPr>
+      <w:rPr>
+        <w:rFonts w:ascii="Wingdings" w:hAnsi="Wingdings" w:hint="default"/>
+        <w:sz w:val="20"/>
+      </w:rPr>
+    </w:lvl>
+    <w:lvl w:ilvl="4" w:tentative="1">
+      <w:start w:val="1"/>
+      <w:numFmt w:val="bullet"/>
+      <w:lvlText w:val=""/>
+      <w:lvlJc w:val="left"/>
+      <w:pPr>
+        <w:tabs>
+          <w:tab w:val="num" w:pos="3600"/>
+        </w:tabs>
+        <w:ind w:left="3600" w:hanging="360"/>
+      </w:pPr>
+      <w:rPr>
+        <w:rFonts w:ascii="Wingdings" w:hAnsi="Wingdings" w:hint="default"/>
+        <w:sz w:val="20"/>
+      </w:rPr>
+    </w:lvl>
+    <w:lvl w:ilvl="5" w:tentative="1">
+      <w:start w:val="1"/>
+      <w:numFmt w:val="bullet"/>
+      <w:lvlText w:val=""/>
+      <w:lvlJc w:val="left"/>
+      <w:pPr>
+        <w:tabs>
+          <w:tab w:val="num" w:pos="4320"/>
+        </w:tabs>
+        <w:ind w:left="4320" w:hanging="360"/>
+      </w:pPr>
+      <w:rPr>
+        <w:rFonts w:ascii="Wingdings" w:hAnsi="Wingdings" w:hint="default"/>
+        <w:sz w:val="20"/>
+      </w:rPr>
+    </w:lvl>
+    <w:lvl w:ilvl="6" w:tentative="1">
+      <w:start w:val="1"/>
+      <w:numFmt w:val="bullet"/>
+      <w:lvlText w:val=""/>
+      <w:lvlJc w:val="left"/>
+      <w:pPr>
+        <w:tabs>
+          <w:tab w:val="num" w:pos="5040"/>
+        </w:tabs>
+        <w:ind w:left="5040" w:hanging="360"/>
+      </w:pPr>
+      <w:rPr>
+        <w:rFonts w:ascii="Wingdings" w:hAnsi="Wingdings" w:hint="default"/>
+        <w:sz w:val="20"/>
+      </w:rPr>
+    </w:lvl>
+    <w:lvl w:ilvl="7" w:tentative="1">
+      <w:start w:val="1"/>
+      <w:numFmt w:val="bullet"/>
+      <w:lvlText w:val=""/>
+      <w:lvlJc w:val="left"/>
+      <w:pPr>
+        <w:tabs>
+          <w:tab w:val="num" w:pos="5760"/>
+        </w:tabs>
+        <w:ind w:left="5760" w:hanging="360"/>
+      </w:pPr>
+      <w:rPr>
+        <w:rFonts w:ascii="Wingdings" w:hAnsi="Wingdings" w:hint="default"/>
+        <w:sz w:val="20"/>
+      </w:rPr>
+    </w:lvl>
+    <w:lvl w:ilvl="8" w:tentative="1">
+      <w:start w:val="1"/>
+      <w:numFmt w:val="bullet"/>
+      <w:lvlText w:val=""/>
+      <w:lvlJc w:val="left"/>
+      <w:pPr>
+        <w:tabs>
+          <w:tab w:val="num" w:pos="6480"/>
+        </w:tabs>
+        <w:ind w:left="6480" w:hanging="360"/>
+      </w:pPr>
+      <w:rPr>
+        <w:rFonts w:ascii="Wingdings" w:hAnsi="Wingdings" w:hint="default"/>
+        <w:sz w:val="20"/>
+      </w:rPr>
+    </w:lvl>
+  </w:abstractNum>
+  <w:num w:numId="1">
+    <w:abstractNumId w:val="0"/>
+  </w:num>
+</w:numbering>
 </file>
 
 <file path=word/styles.xml><?xml version="1.0" encoding="utf-8"?>
@@ -997,9 +1618,53 @@
     <w:name w:val="Normal"/>
     <w:qFormat/>
   </w:style>
+  <w:style w:type="paragraph" w:styleId="Heading1">
+    <w:name w:val="heading 1"/>
+    <w:basedOn w:val="Normal"/>
+    <w:link w:val="Heading1Char"/>
+    <w:uiPriority w:val="9"/>
+    <w:qFormat/>
+    <w:rsid w:val="002D096B"/>
+    <w:pPr>
+      <w:spacing w:before="100" w:beforeAutospacing="1" w:after="100" w:afterAutospacing="1" w:line="240" w:lineRule="auto"/>
+      <w:outlineLvl w:val="0"/>
+    </w:pPr>
+    <w:rPr>
+      <w:rFonts w:ascii="Times New Roman" w:eastAsia="Times New Roman" w:hAnsi="Times New Roman" w:cs="Times New Roman"/>
+      <w:b/>
+      <w:bCs/>
+      <w:kern w:val="36"/>
+      <w:sz w:val="48"/>
+      <w:szCs w:val="48"/>
+    </w:rPr>
+  </w:style>
+  <w:style w:type="paragraph" w:styleId="Heading3">
+    <w:name w:val="heading 3"/>
+    <w:basedOn w:val="Normal"/>
+    <w:next w:val="Normal"/>
+    <w:link w:val="Heading3Char"/>
+    <w:uiPriority w:val="9"/>
+    <w:semiHidden/>
+    <w:unhideWhenUsed/>
+    <w:qFormat/>
+    <w:rsid w:val="00DC3769"/>
+    <w:pPr>
+      <w:keepNext/>
+      <w:keepLines/>
+      <w:spacing w:before="40" w:after="0"/>
+      <w:outlineLvl w:val="2"/>
+    </w:pPr>
+    <w:rPr>
+      <w:rFonts w:asciiTheme="majorHAnsi" w:eastAsiaTheme="majorEastAsia" w:hAnsiTheme="majorHAnsi" w:cstheme="majorBidi"/>
+      <w:color w:val="1F4D78" w:themeColor="accent1" w:themeShade="7F"/>
+      <w:sz w:val="24"/>
+      <w:szCs w:val="24"/>
+    </w:rPr>
+  </w:style>
   <w:style w:type="character" w:default="1" w:styleId="DefaultParagraphFont">
     <w:name w:val="Default Paragraph Font"/>
     <w:uiPriority w:val="1"/>
+    <w:semiHidden/>
     <w:unhideWhenUsed/>
   </w:style>
   <w:style w:type="table" w:default="1" w:styleId="TableNormal">
@@ -1033,6 +1698,70 @@
       <w:color w:val="0563C1" w:themeColor="hyperlink"/>
       <w:u w:val="single"/>
     </w:rPr>
+  </w:style>
+  <w:style w:type="character" w:customStyle="1" w:styleId="Heading1Char">
+    <w:name w:val="Heading 1 Char"/>
+    <w:basedOn w:val="DefaultParagraphFont"/>
+    <w:link w:val="Heading1"/>
+    <w:uiPriority w:val="9"/>
+    <w:rsid w:val="002D096B"/>
+    <w:rPr>
+      <w:rFonts w:ascii="Times New Roman" w:eastAsia="Times New Roman" w:hAnsi="Times New Roman" w:cs="Times New Roman"/>
+      <w:b/>
+      <w:bCs/>
+      <w:kern w:val="36"/>
+      <w:sz w:val="48"/>
+      <w:szCs w:val="48"/>
+    </w:rPr>
+  </w:style>
+  <w:style w:type="character" w:customStyle="1" w:styleId="Heading3Char">
+    <w:name w:val="Heading 3 Char"/>
+    <w:basedOn w:val="DefaultParagraphFont"/>
+    <w:link w:val="Heading3"/>
+    <w:uiPriority w:val="9"/>
+    <w:semiHidden/>
+    <w:rsid w:val="00DC3769"/>
+    <w:rPr>
+      <w:rFonts w:asciiTheme="majorHAnsi" w:eastAsiaTheme="majorEastAsia" w:hAnsiTheme="majorHAnsi" w:cstheme="majorBidi"/>
+      <w:color w:val="1F4D78" w:themeColor="accent1" w:themeShade="7F"/>
+      <w:sz w:val="24"/>
+      <w:szCs w:val="24"/>
+    </w:rPr>
+  </w:style>
+  <w:style w:type="character" w:styleId="HTMLCode">
+    <w:name w:val="HTML Code"/>
+    <w:basedOn w:val="DefaultParagraphFont"/>
+    <w:uiPriority w:val="99"/>
+    <w:semiHidden/>
+    <w:unhideWhenUsed/>
+    <w:rsid w:val="00DC3769"/>
+    <w:rPr>
+      <w:rFonts w:ascii="Courier New" w:eastAsia="Times New Roman" w:hAnsi="Courier New" w:cs="Courier New"/>
+      <w:sz w:val="20"/>
+      <w:szCs w:val="20"/>
+    </w:rPr>
+  </w:style>
+  <w:style w:type="character" w:styleId="Emphasis">
+    <w:name w:val="Emphasis"/>
+    <w:basedOn w:val="DefaultParagraphFont"/>
+    <w:uiPriority w:val="20"/>
+    <w:qFormat/>
+    <w:rsid w:val="00DC3769"/>
+    <w:rPr>
+      <w:i/>
+      <w:iCs/>
+    </w:rPr>
+  </w:style>
+  <w:style w:type="paragraph" w:styleId="ListParagraph">
+    <w:name w:val="List Paragraph"/>
+    <w:basedOn w:val="Normal"/>
+    <w:uiPriority w:val="34"/>
+    <w:qFormat/>
+    <w:rsid w:val="00C7322B"/>
+    <w:pPr>
+      <w:ind w:left="720"/>
+      <w:contextualSpacing/>
+    </w:pPr>
   </w:style>
 </w:styles>
 </file>

</xml_diff>